<commit_message>
Doc changes. Changes in processing folders
</commit_message>
<xml_diff>
--- a/FrontEnd/ClientApp/src/assets/docs/FlowchartWorkflowApp.docx
+++ b/FrontEnd/ClientApp/src/assets/docs/FlowchartWorkflowApp.docx
@@ -3,7 +3,84 @@
 <w:document xmlns:wpc="http://schemas.microsoft.com/office/word/2010/wordprocessingCanvas" xmlns:cx="http://schemas.microsoft.com/office/drawing/2014/chartex" xmlns:mc="http://schemas.openxmlformats.org/markup-compatibility/2006" xmlns:o="urn:schemas-microsoft-com:office:office" xmlns:r="http://schemas.openxmlformats.org/officeDocument/2006/relationships" xmlns:m="http://schemas.openxmlformats.org/officeDocument/2006/math" xmlns:v="urn:schemas-microsoft-com:vml" xmlns:wp14="http://schemas.microsoft.com/office/word/2010/wordprocessingDrawing" xmlns:wp="http://schemas.openxmlformats.org/drawingml/2006/wordprocessingDrawing" xmlns:w10="urn:schemas-microsoft-com:office:word" xmlns:w="http://schemas.openxmlformats.org/wordprocessingml/2006/main" xmlns:w14="http://schemas.microsoft.com/office/word/2010/wordml" xmlns:w15="http://schemas.microsoft.com/office/word/2012/wordml" xmlns:w16se="http://schemas.microsoft.com/office/word/2015/wordml/symex" xmlns:wpg="http://schemas.microsoft.com/office/word/2010/wordprocessingGroup" xmlns:wpi="http://schemas.microsoft.com/office/word/2010/wordprocessingInk" xmlns:wne="http://schemas.microsoft.com/office/word/2006/wordml" xmlns:wps="http://schemas.microsoft.com/office/word/2010/wordprocessingShape" mc:Ignorable="w14 w15 w16se wp14">
   <w:body>
     <w:p>
-      <w:bookmarkStart w:id="0" w:name="_GoBack"/>
+      <w:r>
+        <w:rPr>
+          <w:noProof/>
+        </w:rPr>
+        <mc:AlternateContent>
+          <mc:Choice Requires="wps">
+            <w:drawing>
+              <wp:anchor distT="0" distB="0" distL="114300" distR="114300" simplePos="0" relativeHeight="251659264" behindDoc="0" locked="0" layoutInCell="1" allowOverlap="1" wp14:anchorId="504B429B" wp14:editId="724723A6">
+                <wp:simplePos x="0" y="0"/>
+                <wp:positionH relativeFrom="column">
+                  <wp:posOffset>919833</wp:posOffset>
+                </wp:positionH>
+                <wp:positionV relativeFrom="paragraph">
+                  <wp:posOffset>1924968</wp:posOffset>
+                </wp:positionV>
+                <wp:extent cx="1038578" cy="982134"/>
+                <wp:effectExtent l="76200" t="76200" r="0" b="66040"/>
+                <wp:wrapNone/>
+                <wp:docPr id="93" name="Elbow Connector 93"/>
+                <wp:cNvGraphicFramePr/>
+                <a:graphic xmlns:a="http://schemas.openxmlformats.org/drawingml/2006/main">
+                  <a:graphicData uri="http://schemas.microsoft.com/office/word/2010/wordprocessingShape">
+                    <wps:wsp>
+                      <wps:cNvCnPr/>
+                      <wps:spPr>
+                        <a:xfrm rot="10800000" flipV="1">
+                          <a:off x="0" y="0"/>
+                          <a:ext cx="1038578" cy="982134"/>
+                        </a:xfrm>
+                        <a:prstGeom prst="bentConnector2">
+                          <a:avLst/>
+                        </a:prstGeom>
+                        <a:ln>
+                          <a:headEnd type="triangle"/>
+                          <a:tailEnd type="triangle"/>
+                        </a:ln>
+                      </wps:spPr>
+                      <wps:style>
+                        <a:lnRef idx="1">
+                          <a:schemeClr val="dk1"/>
+                        </a:lnRef>
+                        <a:fillRef idx="0">
+                          <a:schemeClr val="dk1"/>
+                        </a:fillRef>
+                        <a:effectRef idx="0">
+                          <a:schemeClr val="dk1"/>
+                        </a:effectRef>
+                        <a:fontRef idx="minor">
+                          <a:schemeClr val="tx1"/>
+                        </a:fontRef>
+                      </wps:style>
+                      <wps:bodyPr/>
+                    </wps:wsp>
+                  </a:graphicData>
+                </a:graphic>
+                <wp14:sizeRelH relativeFrom="margin">
+                  <wp14:pctWidth>0</wp14:pctWidth>
+                </wp14:sizeRelH>
+                <wp14:sizeRelV relativeFrom="margin">
+                  <wp14:pctHeight>0</wp14:pctHeight>
+                </wp14:sizeRelV>
+              </wp:anchor>
+            </w:drawing>
+          </mc:Choice>
+          <mc:Fallback>
+            <w:pict>
+              <v:shapetype w14:anchorId="6424F4F9" id="_x0000_t33" coordsize="21600,21600" o:spt="33" o:oned="t" path="m,l21600,r,21600e" filled="f">
+                <v:stroke joinstyle="miter"/>
+                <v:path arrowok="t" fillok="f" o:connecttype="none"/>
+                <o:lock v:ext="edit" shapetype="t"/>
+              </v:shapetype>
+              <v:shape id="Elbow Connector 93" o:spid="_x0000_s1026" type="#_x0000_t33" style="position:absolute;margin-left:72.45pt;margin-top:151.55pt;width:81.8pt;height:77.35pt;rotation:180;flip:y;z-index:251659264;visibility:visible;mso-wrap-style:square;mso-width-percent:0;mso-height-percent:0;mso-wrap-distance-left:9pt;mso-wrap-distance-top:0;mso-wrap-distance-right:9pt;mso-wrap-distance-bottom:0;mso-position-horizontal:absolute;mso-position-horizontal-relative:text;mso-position-vertical:absolute;mso-position-vertical-relative:text;mso-width-percent:0;mso-height-percent:0;mso-width-relative:margin;mso-height-relative:margin" o:gfxdata="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" strokecolor="black [3200]" strokeweight=".5pt">
+                <v:stroke startarrow="block" endarrow="block"/>
+              </v:shape>
+            </w:pict>
+          </mc:Fallback>
+        </mc:AlternateContent>
+      </w:r>
       <w:r>
         <w:rPr>
           <w:noProof/>
@@ -11,10 +88,10 @@
         <mc:AlternateContent>
           <mc:Choice Requires="wpc">
             <w:drawing>
-              <wp:inline distT="0" distB="0" distL="0" distR="0">
+              <wp:inline distT="0" distB="0" distL="0" distR="0" wp14:anchorId="792505CD" wp14:editId="1C5C7599">
                 <wp:extent cx="6835423" cy="7691755"/>
                 <wp:effectExtent l="0" t="0" r="0" b="0"/>
-                <wp:docPr id="1" name="Canvas 1"/>
+                <wp:docPr id="235" name="Canvas 235"/>
                 <wp:cNvGraphicFramePr>
                   <a:graphicFrameLocks xmlns:a="http://schemas.openxmlformats.org/drawingml/2006/main" noChangeAspect="1"/>
                 </wp:cNvGraphicFramePr>
@@ -24,7 +101,7 @@
                       <wpc:bg/>
                       <wpc:whole/>
                       <wps:wsp>
-                        <wps:cNvPr id="8" name="Rectangle 8"/>
+                        <wps:cNvPr id="2" name="Rectangle 2"/>
                         <wps:cNvSpPr/>
                         <wps:spPr>
                           <a:xfrm>
@@ -56,16 +133,7 @@
                                 <w:jc w:val="center"/>
                               </w:pPr>
                               <w:r>
-                                <w:t xml:space="preserve">Message </w:t>
-                              </w:r>
-                              <w:r>
-                                <w:t xml:space="preserve">&amp; Email </w:t>
-                              </w:r>
-                              <w:r>
-                                <w:t>Service</w:t>
-                              </w:r>
-                              <w:r>
-                                <w:t>s</w:t>
+                                <w:t>Message &amp; Email Services</w:t>
                               </w:r>
                             </w:p>
                           </w:txbxContent>
@@ -78,7 +146,7 @@
                         </wps:bodyPr>
                       </wps:wsp>
                       <wps:wsp>
-                        <wps:cNvPr id="9" name="Flowchart: Magnetic Disk 9"/>
+                        <wps:cNvPr id="3" name="Flowchart: Magnetic Disk 3"/>
                         <wps:cNvSpPr/>
                         <wps:spPr>
                           <a:xfrm>
@@ -129,11 +197,11 @@
                         </wps:bodyPr>
                       </wps:wsp>
                       <wps:wsp>
-                        <wps:cNvPr id="13" name="Rectangle 13"/>
+                        <wps:cNvPr id="4" name="Rectangle 4"/>
                         <wps:cNvSpPr/>
                         <wps:spPr>
                           <a:xfrm>
-                            <a:off x="4074862" y="6199178"/>
+                            <a:off x="4080507" y="6272555"/>
                             <a:ext cx="1437133" cy="570005"/>
                           </a:xfrm>
                           <a:prstGeom prst="rect">
@@ -184,7 +252,7 @@
                         </wps:bodyPr>
                       </wps:wsp>
                       <wps:wsp>
-                        <wps:cNvPr id="15" name="Straight Connector 15"/>
+                        <wps:cNvPr id="5" name="Straight Connector 5"/>
                         <wps:cNvCnPr/>
                         <wps:spPr>
                           <a:xfrm>
@@ -215,7 +283,7 @@
                         <wps:bodyPr/>
                       </wps:wsp>
                       <wps:wsp>
-                        <wps:cNvPr id="16" name="Rectangle 16"/>
+                        <wps:cNvPr id="6" name="Rectangle 6"/>
                         <wps:cNvSpPr/>
                         <wps:spPr>
                           <a:xfrm>
@@ -257,15 +325,7 @@
                                   <w:sz w:val="22"/>
                                   <w:szCs w:val="22"/>
                                 </w:rPr>
-                                <w:t>Brow</w:t>
-                              </w:r>
-                              <w:r>
-                                <w:rPr>
-                                  <w:rFonts w:eastAsia="Calibri"/>
-                                  <w:sz w:val="22"/>
-                                  <w:szCs w:val="22"/>
-                                </w:rPr>
-                                <w:t>ser</w:t>
+                                <w:t>Browser</w:t>
                               </w:r>
                               <w:r>
                                 <w:rPr>
@@ -275,10 +335,10 @@
                                   <w:szCs w:val="22"/>
                                 </w:rPr>
                                 <w:drawing>
-                                  <wp:inline distT="0" distB="0" distL="0" distR="0">
+                                  <wp:inline distT="0" distB="0" distL="0" distR="0" wp14:anchorId="2E7EE8A1" wp14:editId="55AF2DF2">
                                     <wp:extent cx="1188720" cy="58196"/>
                                     <wp:effectExtent l="0" t="0" r="0" b="0"/>
-                                    <wp:docPr id="240" name="Picture 240"/>
+                                    <wp:docPr id="236" name="Picture 236"/>
                                     <wp:cNvGraphicFramePr>
                                       <a:graphicFrameLocks xmlns:a="http://schemas.openxmlformats.org/drawingml/2006/main" noChangeAspect="1"/>
                                     </wp:cNvGraphicFramePr>
@@ -344,7 +404,7 @@
                         </wps:bodyPr>
                       </wps:wsp>
                       <wps:wsp>
-                        <wps:cNvPr id="17" name="Rectangle 17"/>
+                        <wps:cNvPr id="7" name="Rectangle 7"/>
                         <wps:cNvSpPr/>
                         <wps:spPr>
                           <a:xfrm>
@@ -386,15 +446,7 @@
                                   <w:sz w:val="22"/>
                                   <w:szCs w:val="22"/>
                                 </w:rPr>
-                                <w:t>Workflow</w:t>
-                              </w:r>
-                              <w:r>
-                                <w:rPr>
-                                  <w:rFonts w:eastAsia="Calibri"/>
-                                  <w:sz w:val="22"/>
-                                  <w:szCs w:val="22"/>
-                                </w:rPr>
-                                <w:t>App</w:t>
+                                <w:t>WorkflowApp</w:t>
                               </w:r>
                             </w:p>
                             <w:p/>
@@ -408,7 +460,7 @@
                         </wps:bodyPr>
                       </wps:wsp>
                       <wps:wsp>
-                        <wps:cNvPr id="34" name="Rectangle 34"/>
+                        <wps:cNvPr id="10" name="Rectangle 10"/>
                         <wps:cNvSpPr/>
                         <wps:spPr>
                           <a:xfrm>
@@ -444,14 +496,13 @@
                                 <w:spacing w:before="0" w:beforeAutospacing="0" w:after="160" w:afterAutospacing="0" w:line="252" w:lineRule="auto"/>
                                 <w:jc w:val="center"/>
                               </w:pPr>
-                              <w:proofErr w:type="spellStart"/>
                               <w:r>
                                 <w:rPr>
                                   <w:rFonts w:eastAsia="Calibri"/>
                                   <w:sz w:val="22"/>
                                   <w:szCs w:val="22"/>
                                 </w:rPr>
-                                <w:t>Clent</w:t>
+                                <w:t>Cl</w:t>
                               </w:r>
                               <w:r>
                                 <w:rPr>
@@ -459,9 +510,16 @@
                                   <w:sz w:val="22"/>
                                   <w:szCs w:val="22"/>
                                 </w:rPr>
-                                <w:t>App</w:t>
+                                <w:t>i</w:t>
                               </w:r>
-                              <w:proofErr w:type="spellEnd"/>
+                              <w:r>
+                                <w:rPr>
+                                  <w:rFonts w:eastAsia="Calibri"/>
+                                  <w:sz w:val="22"/>
+                                  <w:szCs w:val="22"/>
+                                </w:rPr>
+                                <w:t>entApp</w:t>
+                              </w:r>
                             </w:p>
                           </w:txbxContent>
                         </wps:txbx>
@@ -473,11 +531,8 @@
                         </wps:bodyPr>
                       </wps:wsp>
                       <wps:wsp>
-                        <wps:cNvPr id="57" name="Elbow Connector 57"/>
-                        <wps:cNvCnPr>
-                          <a:stCxn id="13" idx="2"/>
-                          <a:endCxn id="9" idx="1"/>
-                        </wps:cNvCnPr>
+                        <wps:cNvPr id="11" name="Elbow Connector 11"/>
+                        <wps:cNvCnPr/>
                         <wps:spPr>
                           <a:xfrm rot="16200000" flipH="1">
                             <a:off x="4678131" y="6884481"/>
@@ -508,7 +563,7 @@
                         <wps:bodyPr/>
                       </wps:wsp>
                       <wps:wsp>
-                        <wps:cNvPr id="35" name="Rectangle 35"/>
+                        <wps:cNvPr id="12" name="Rectangle 12"/>
                         <wps:cNvSpPr/>
                         <wps:spPr>
                           <a:xfrm>
@@ -547,23 +602,7 @@
                                   <w:sz w:val="22"/>
                                   <w:szCs w:val="22"/>
                                 </w:rPr>
-                                <w:t>Workflow</w:t>
-                              </w:r>
-                              <w:r>
-                                <w:rPr>
-                                  <w:rFonts w:eastAsia="Calibri"/>
-                                  <w:sz w:val="22"/>
-                                  <w:szCs w:val="22"/>
-                                </w:rPr>
-                                <w:t xml:space="preserve"> </w:t>
-                              </w:r>
-                              <w:r>
-                                <w:rPr>
-                                  <w:rFonts w:eastAsia="Calibri"/>
-                                  <w:sz w:val="22"/>
-                                  <w:szCs w:val="22"/>
-                                </w:rPr>
-                                <w:t>Manager</w:t>
+                                <w:t>Workflow Manager</w:t>
                               </w:r>
                             </w:p>
                           </w:txbxContent>
@@ -576,11 +615,11 @@
                         </wps:bodyPr>
                       </wps:wsp>
                       <wps:wsp>
-                        <wps:cNvPr id="37" name="Rectangle 37"/>
+                        <wps:cNvPr id="14" name="Rectangle 14"/>
                         <wps:cNvSpPr/>
                         <wps:spPr>
                           <a:xfrm>
-                            <a:off x="2036812" y="5066484"/>
+                            <a:off x="2036812" y="5280973"/>
                             <a:ext cx="1556750" cy="462231"/>
                           </a:xfrm>
                           <a:prstGeom prst="rect">
@@ -628,11 +667,11 @@
                         </wps:bodyPr>
                       </wps:wsp>
                       <wps:wsp>
-                        <wps:cNvPr id="39" name="Rectangle 39"/>
+                        <wps:cNvPr id="18" name="Rectangle 18"/>
                         <wps:cNvSpPr/>
                         <wps:spPr>
                           <a:xfrm>
-                            <a:off x="1930364" y="2031154"/>
+                            <a:off x="1981164" y="2398043"/>
                             <a:ext cx="1595216" cy="509025"/>
                           </a:xfrm>
                           <a:prstGeom prst="rect">
@@ -667,23 +706,7 @@
                                   <w:sz w:val="22"/>
                                   <w:szCs w:val="22"/>
                                 </w:rPr>
-                                <w:t xml:space="preserve">Transcribe </w:t>
-                              </w:r>
-                              <w:r>
-                                <w:rPr>
-                                  <w:rFonts w:eastAsia="Calibri"/>
-                                  <w:sz w:val="22"/>
-                                  <w:szCs w:val="22"/>
-                                </w:rPr>
-                                <w:t>Recording</w:t>
-                              </w:r>
-                              <w:r>
-                                <w:rPr>
-                                  <w:rFonts w:eastAsia="Calibri"/>
-                                  <w:sz w:val="22"/>
-                                  <w:szCs w:val="22"/>
-                                </w:rPr>
-                                <w:t>s</w:t>
+                                <w:t>Transcribe Recordings</w:t>
                               </w:r>
                             </w:p>
                           </w:txbxContent>
@@ -696,11 +719,11 @@
                         </wps:bodyPr>
                       </wps:wsp>
                       <wps:wsp>
-                        <wps:cNvPr id="40" name="Rectangle 40"/>
+                        <wps:cNvPr id="19" name="Rectangle 19"/>
                         <wps:cNvSpPr/>
                         <wps:spPr>
                           <a:xfrm>
-                            <a:off x="1906352" y="1293885"/>
+                            <a:off x="1951508" y="1130196"/>
                             <a:ext cx="1610014" cy="503233"/>
                           </a:xfrm>
                           <a:prstGeom prst="rect">
@@ -740,31 +763,7 @@
                                   <w:sz w:val="22"/>
                                   <w:szCs w:val="22"/>
                                 </w:rPr>
-                                <w:t xml:space="preserve">Retrieve </w:t>
-                              </w:r>
-                              <w:r>
-                                <w:rPr>
-                                  <w:rFonts w:eastAsia="Calibri"/>
-                                  <w:sz w:val="22"/>
-                                  <w:szCs w:val="22"/>
-                                </w:rPr>
-                                <w:t>Online</w:t>
-                              </w:r>
-                              <w:r>
-                                <w:rPr>
-                                  <w:rFonts w:eastAsia="Calibri"/>
-                                  <w:sz w:val="22"/>
-                                  <w:szCs w:val="22"/>
-                                </w:rPr>
-                                <w:t xml:space="preserve"> </w:t>
-                              </w:r>
-                              <w:r>
-                                <w:rPr>
-                                  <w:rFonts w:eastAsia="Calibri"/>
-                                  <w:sz w:val="22"/>
-                                  <w:szCs w:val="22"/>
-                                </w:rPr>
-                                <w:t>Files</w:t>
+                                <w:t>Retrieve Online Files</w:t>
                               </w:r>
                             </w:p>
                           </w:txbxContent>
@@ -777,11 +776,11 @@
                         </wps:bodyPr>
                       </wps:wsp>
                       <wps:wsp>
-                        <wps:cNvPr id="41" name="Rectangle 41"/>
+                        <wps:cNvPr id="20" name="Rectangle 20"/>
                         <wps:cNvSpPr/>
                         <wps:spPr>
                           <a:xfrm>
-                            <a:off x="1978255" y="2786239"/>
+                            <a:off x="2023410" y="3130550"/>
                             <a:ext cx="1532949" cy="567207"/>
                           </a:xfrm>
                           <a:prstGeom prst="rect">
@@ -816,31 +815,7 @@
                                   <w:sz w:val="22"/>
                                   <w:szCs w:val="22"/>
                                 </w:rPr>
-                                <w:t>Process</w:t>
-                              </w:r>
-                              <w:r>
-                                <w:rPr>
-                                  <w:rFonts w:eastAsia="Calibri"/>
-                                  <w:sz w:val="22"/>
-                                  <w:szCs w:val="22"/>
-                                </w:rPr>
-                                <w:t xml:space="preserve"> </w:t>
-                              </w:r>
-                              <w:r>
-                                <w:rPr>
-                                  <w:rFonts w:eastAsia="Calibri"/>
-                                  <w:sz w:val="22"/>
-                                  <w:szCs w:val="22"/>
-                                </w:rPr>
-                                <w:t>Transcript</w:t>
-                              </w:r>
-                              <w:r>
-                                <w:rPr>
-                                  <w:rFonts w:eastAsia="Calibri"/>
-                                  <w:sz w:val="22"/>
-                                  <w:szCs w:val="22"/>
-                                </w:rPr>
-                                <w:t>s</w:t>
+                                <w:t>Process Transcripts</w:t>
                               </w:r>
                             </w:p>
                           </w:txbxContent>
@@ -853,11 +828,11 @@
                         </wps:bodyPr>
                       </wps:wsp>
                       <wps:wsp>
-                        <wps:cNvPr id="21" name="Straight Connector 21"/>
+                        <wps:cNvPr id="22" name="Straight Connector 22"/>
                         <wps:cNvCnPr/>
                         <wps:spPr>
                           <a:xfrm>
-                            <a:off x="103294" y="5756711"/>
+                            <a:off x="58138" y="5971199"/>
                             <a:ext cx="6482715" cy="16510"/>
                           </a:xfrm>
                           <a:prstGeom prst="line">
@@ -884,11 +859,11 @@
                         <wps:bodyPr/>
                       </wps:wsp>
                       <wps:wsp>
-                        <wps:cNvPr id="88" name="Rectangle 88"/>
+                        <wps:cNvPr id="23" name="Rectangle 23"/>
                         <wps:cNvSpPr/>
                         <wps:spPr>
                           <a:xfrm>
-                            <a:off x="67106" y="5423406"/>
+                            <a:off x="44529" y="5626606"/>
                             <a:ext cx="1075893" cy="260550"/>
                           </a:xfrm>
                           <a:prstGeom prst="rect">
@@ -939,11 +914,11 @@
                         </wps:bodyPr>
                       </wps:wsp>
                       <wps:wsp>
-                        <wps:cNvPr id="89" name="Rectangle 89"/>
+                        <wps:cNvPr id="24" name="Rectangle 24"/>
                         <wps:cNvSpPr/>
                         <wps:spPr>
                           <a:xfrm>
-                            <a:off x="107244" y="5835254"/>
+                            <a:off x="101600" y="6049743"/>
                             <a:ext cx="936978" cy="272033"/>
                           </a:xfrm>
                           <a:prstGeom prst="rect">
@@ -994,11 +969,11 @@
                         </wps:bodyPr>
                       </wps:wsp>
                       <wps:wsp>
-                        <wps:cNvPr id="90" name="Rectangle 90"/>
+                        <wps:cNvPr id="25" name="Rectangle 25"/>
                         <wps:cNvSpPr/>
                         <wps:spPr>
                           <a:xfrm>
-                            <a:off x="2014319" y="3577857"/>
+                            <a:off x="2019963" y="3927812"/>
                             <a:ext cx="1530393" cy="503076"/>
                           </a:xfrm>
                           <a:prstGeom prst="rect">
@@ -1046,11 +1021,11 @@
                         </wps:bodyPr>
                       </wps:wsp>
                       <wps:wsp>
-                        <wps:cNvPr id="91" name="Rectangle 91"/>
+                        <wps:cNvPr id="26" name="Rectangle 26"/>
                         <wps:cNvSpPr/>
                         <wps:spPr>
                           <a:xfrm>
-                            <a:off x="1997449" y="4300444"/>
+                            <a:off x="1997449" y="4610889"/>
                             <a:ext cx="1610014" cy="503076"/>
                           </a:xfrm>
                           <a:prstGeom prst="rect">
@@ -1098,15 +1073,12 @@
                         </wps:bodyPr>
                       </wps:wsp>
                       <wps:wsp>
-                        <wps:cNvPr id="93" name="Elbow Connector 93"/>
-                        <wps:cNvCnPr>
-                          <a:stCxn id="40" idx="1"/>
-                          <a:endCxn id="35" idx="0"/>
-                        </wps:cNvCnPr>
+                        <wps:cNvPr id="27" name="Elbow Connector 27"/>
+                        <wps:cNvCnPr/>
                         <wps:spPr>
                           <a:xfrm rot="10800000" flipV="1">
-                            <a:off x="914373" y="1545501"/>
-                            <a:ext cx="991901" cy="1391187"/>
+                            <a:off x="914410" y="1381813"/>
+                            <a:ext cx="1037098" cy="1554876"/>
                           </a:xfrm>
                           <a:prstGeom prst="bentConnector2">
                             <a:avLst/>
@@ -1133,15 +1105,12 @@
                         <wps:bodyPr/>
                       </wps:wsp>
                       <wps:wsp>
-                        <wps:cNvPr id="94" name="Elbow Connector 94"/>
-                        <wps:cNvCnPr>
-                          <a:stCxn id="39" idx="1"/>
-                          <a:endCxn id="35" idx="0"/>
-                        </wps:cNvCnPr>
+                        <wps:cNvPr id="28" name="Elbow Connector 28"/>
+                        <wps:cNvCnPr/>
                         <wps:spPr>
                           <a:xfrm rot="10800000" flipV="1">
-                            <a:off x="914372" y="2285667"/>
-                            <a:ext cx="1015912" cy="651022"/>
+                            <a:off x="914410" y="2652555"/>
+                            <a:ext cx="1066754" cy="284133"/>
                           </a:xfrm>
                           <a:prstGeom prst="bentConnector2">
                             <a:avLst/>
@@ -1168,15 +1137,12 @@
                         <wps:bodyPr/>
                       </wps:wsp>
                       <wps:wsp>
-                        <wps:cNvPr id="95" name="Elbow Connector 95"/>
-                        <wps:cNvCnPr>
-                          <a:stCxn id="41" idx="1"/>
-                          <a:endCxn id="35" idx="3"/>
-                        </wps:cNvCnPr>
-                        <wps:spPr>
-                          <a:xfrm rot="10800000" flipV="1">
-                            <a:off x="1371553" y="3069842"/>
-                            <a:ext cx="606620" cy="323411"/>
+                        <wps:cNvPr id="29" name="Elbow Connector 29"/>
+                        <wps:cNvCnPr/>
+                        <wps:spPr>
+                          <a:xfrm rot="10800000">
+                            <a:off x="1371610" y="3393254"/>
+                            <a:ext cx="651800" cy="20900"/>
                           </a:xfrm>
                           <a:prstGeom prst="bentConnector3">
                             <a:avLst/>
@@ -1203,15 +1169,12 @@
                         <wps:bodyPr/>
                       </wps:wsp>
                       <wps:wsp>
-                        <wps:cNvPr id="192" name="Elbow Connector 192"/>
-                        <wps:cNvCnPr>
-                          <a:stCxn id="90" idx="1"/>
-                          <a:endCxn id="35" idx="3"/>
-                        </wps:cNvCnPr>
+                        <wps:cNvPr id="30" name="Elbow Connector 30"/>
+                        <wps:cNvCnPr/>
                         <wps:spPr>
                           <a:xfrm rot="10800000">
-                            <a:off x="1371611" y="3393255"/>
-                            <a:ext cx="642709" cy="436141"/>
+                            <a:off x="1371611" y="3393254"/>
+                            <a:ext cx="648353" cy="786096"/>
                           </a:xfrm>
                           <a:prstGeom prst="bentConnector3">
                             <a:avLst/>
@@ -1238,15 +1201,12 @@
                         <wps:bodyPr/>
                       </wps:wsp>
                       <wps:wsp>
-                        <wps:cNvPr id="193" name="Elbow Connector 193"/>
-                        <wps:cNvCnPr>
-                          <a:stCxn id="91" idx="1"/>
-                          <a:endCxn id="35" idx="2"/>
-                        </wps:cNvCnPr>
+                        <wps:cNvPr id="31" name="Elbow Connector 31"/>
+                        <wps:cNvCnPr/>
                         <wps:spPr>
                           <a:xfrm rot="10800000">
-                            <a:off x="914411" y="3849820"/>
-                            <a:ext cx="1083039" cy="702163"/>
+                            <a:off x="914411" y="3849819"/>
+                            <a:ext cx="1083039" cy="1012608"/>
                           </a:xfrm>
                           <a:prstGeom prst="bentConnector2">
                             <a:avLst/>
@@ -1273,15 +1233,12 @@
                         <wps:bodyPr/>
                       </wps:wsp>
                       <wps:wsp>
-                        <wps:cNvPr id="194" name="Elbow Connector 194"/>
-                        <wps:cNvCnPr>
-                          <a:stCxn id="37" idx="1"/>
-                          <a:endCxn id="35" idx="2"/>
-                        </wps:cNvCnPr>
+                        <wps:cNvPr id="224" name="Elbow Connector 224"/>
+                        <wps:cNvCnPr/>
                         <wps:spPr>
                           <a:xfrm rot="10800000">
-                            <a:off x="914372" y="3849820"/>
-                            <a:ext cx="1122356" cy="1447781"/>
+                            <a:off x="914410" y="3849819"/>
+                            <a:ext cx="1122402" cy="1662270"/>
                           </a:xfrm>
                           <a:prstGeom prst="bentConnector2">
                             <a:avLst/>
@@ -1308,13 +1265,11 @@
                         <wps:bodyPr/>
                       </wps:wsp>
                       <wps:wsp>
-                        <wps:cNvPr id="196" name="Elbow Connector 196"/>
-                        <wps:cNvCnPr>
-                          <a:stCxn id="40" idx="3"/>
-                        </wps:cNvCnPr>
+                        <wps:cNvPr id="225" name="Elbow Connector 225"/>
+                        <wps:cNvCnPr/>
                         <wps:spPr>
                           <a:xfrm>
-                            <a:off x="3516220" y="1545502"/>
+                            <a:off x="3476709" y="1381813"/>
                             <a:ext cx="1315674" cy="4626698"/>
                           </a:xfrm>
                           <a:prstGeom prst="bentConnector2">
@@ -1342,17 +1297,15 @@
                         <wps:bodyPr/>
                       </wps:wsp>
                       <wps:wsp>
-                        <wps:cNvPr id="197" name="Elbow Connector 197"/>
+                        <wps:cNvPr id="227" name="Elbow Connector 227"/>
                         <wps:cNvCnPr/>
                         <wps:spPr>
-                          <a:xfrm rot="16200000" flipH="1">
-                            <a:off x="2227813" y="3567898"/>
-                            <a:ext cx="3906615" cy="1301892"/>
-                          </a:xfrm>
-                          <a:prstGeom prst="bentConnector3">
-                            <a:avLst>
-                              <a:gd name="adj1" fmla="val 907"/>
-                            </a:avLst>
+                          <a:xfrm>
+                            <a:off x="3556359" y="3414154"/>
+                            <a:ext cx="1237070" cy="2785024"/>
+                          </a:xfrm>
+                          <a:prstGeom prst="bentConnector2">
+                            <a:avLst/>
                           </a:prstGeom>
                           <a:ln>
                             <a:headEnd type="triangle"/>
@@ -1376,18 +1329,17 @@
                         <wps:bodyPr/>
                       </wps:wsp>
                       <wps:wsp>
-                        <wps:cNvPr id="198" name="Elbow Connector 198"/>
-                        <wps:cNvCnPr>
-                          <a:stCxn id="41" idx="3"/>
-                          <a:endCxn id="13" idx="0"/>
-                        </wps:cNvCnPr>
-                        <wps:spPr>
-                          <a:xfrm>
-                            <a:off x="3511059" y="3069843"/>
-                            <a:ext cx="1282171" cy="3129335"/>
-                          </a:xfrm>
-                          <a:prstGeom prst="bentConnector2">
-                            <a:avLst/>
+                        <wps:cNvPr id="228" name="Elbow Connector 228"/>
+                        <wps:cNvCnPr/>
+                        <wps:spPr>
+                          <a:xfrm rot="16200000" flipH="1">
+                            <a:off x="3133692" y="4556091"/>
+                            <a:ext cx="2085934" cy="1264822"/>
+                          </a:xfrm>
+                          <a:prstGeom prst="bentConnector3">
+                            <a:avLst>
+                              <a:gd name="adj1" fmla="val -68"/>
+                            </a:avLst>
                           </a:prstGeom>
                           <a:ln>
                             <a:headEnd type="triangle"/>
@@ -1411,16 +1363,16 @@
                         <wps:bodyPr/>
                       </wps:wsp>
                       <wps:wsp>
-                        <wps:cNvPr id="199" name="Elbow Connector 199"/>
+                        <wps:cNvPr id="229" name="Elbow Connector 229"/>
                         <wps:cNvCnPr/>
                         <wps:spPr>
                           <a:xfrm rot="16200000" flipH="1">
-                            <a:off x="2997325" y="4376492"/>
-                            <a:ext cx="2342802" cy="1248614"/>
+                            <a:off x="3503840" y="4965750"/>
+                            <a:ext cx="1408550" cy="1201903"/>
                           </a:xfrm>
                           <a:prstGeom prst="bentConnector3">
                             <a:avLst>
-                              <a:gd name="adj1" fmla="val -60"/>
+                              <a:gd name="adj1" fmla="val 1500"/>
                             </a:avLst>
                           </a:prstGeom>
                           <a:ln>
@@ -1445,17 +1397,17 @@
                         <wps:bodyPr/>
                       </wps:wsp>
                       <wps:wsp>
-                        <wps:cNvPr id="200" name="Elbow Connector 200"/>
-                        <wps:cNvCnPr>
-                          <a:stCxn id="91" idx="3"/>
-                        </wps:cNvCnPr>
+                        <wps:cNvPr id="230" name="Elbow Connector 230"/>
+                        <wps:cNvCnPr/>
                         <wps:spPr>
                           <a:xfrm>
-                            <a:off x="3607313" y="4551982"/>
-                            <a:ext cx="1185918" cy="1620218"/>
-                          </a:xfrm>
-                          <a:prstGeom prst="bentConnector2">
-                            <a:avLst/>
+                            <a:off x="3593414" y="5467100"/>
+                            <a:ext cx="1226942" cy="724855"/>
+                          </a:xfrm>
+                          <a:prstGeom prst="bentConnector3">
+                            <a:avLst>
+                              <a:gd name="adj1" fmla="val 97370"/>
+                            </a:avLst>
                           </a:prstGeom>
                           <a:ln>
                             <a:headEnd type="triangle"/>
@@ -1479,39 +1431,7 @@
                         <wps:bodyPr/>
                       </wps:wsp>
                       <wps:wsp>
-                        <wps:cNvPr id="201" name="Elbow Connector 201"/>
-                        <wps:cNvCnPr/>
-                        <wps:spPr>
-                          <a:xfrm>
-                            <a:off x="3593563" y="5303412"/>
-                            <a:ext cx="1199867" cy="901578"/>
-                          </a:xfrm>
-                          <a:prstGeom prst="bentConnector2">
-                            <a:avLst/>
-                          </a:prstGeom>
-                          <a:ln>
-                            <a:headEnd type="triangle"/>
-                            <a:tailEnd type="triangle"/>
-                          </a:ln>
-                        </wps:spPr>
-                        <wps:style>
-                          <a:lnRef idx="1">
-                            <a:schemeClr val="dk1"/>
-                          </a:lnRef>
-                          <a:fillRef idx="0">
-                            <a:schemeClr val="dk1"/>
-                          </a:fillRef>
-                          <a:effectRef idx="0">
-                            <a:schemeClr val="dk1"/>
-                          </a:effectRef>
-                          <a:fontRef idx="minor">
-                            <a:schemeClr val="tx1"/>
-                          </a:fontRef>
-                        </wps:style>
-                        <wps:bodyPr/>
-                      </wps:wsp>
-                      <wps:wsp>
-                        <wps:cNvPr id="145" name="Rectangle 145"/>
+                        <wps:cNvPr id="231" name="Rectangle 231"/>
                         <wps:cNvSpPr/>
                         <wps:spPr>
                           <a:xfrm>
@@ -1566,10 +1486,8 @@
                         </wps:bodyPr>
                       </wps:wsp>
                       <wps:wsp>
-                        <wps:cNvPr id="241" name="Elbow Connector 241"/>
-                        <wps:cNvCnPr>
-                          <a:stCxn id="34" idx="2"/>
-                        </wps:cNvCnPr>
+                        <wps:cNvPr id="232" name="Elbow Connector 232"/>
+                        <wps:cNvCnPr/>
                         <wps:spPr>
                           <a:xfrm rot="16200000" flipH="1">
                             <a:off x="5632939" y="1060938"/>
@@ -1600,11 +1518,8 @@
                         <wps:bodyPr/>
                       </wps:wsp>
                       <wps:wsp>
-                        <wps:cNvPr id="242" name="Elbow Connector 242"/>
-                        <wps:cNvCnPr>
-                          <a:stCxn id="145" idx="2"/>
-                          <a:endCxn id="13" idx="3"/>
-                        </wps:cNvCnPr>
+                        <wps:cNvPr id="233" name="Elbow Connector 233"/>
+                        <wps:cNvCnPr/>
                         <wps:spPr>
                           <a:xfrm rot="5400000">
                             <a:off x="3402277" y="3986889"/>
@@ -1612,6 +1527,160 @@
                           </a:xfrm>
                           <a:prstGeom prst="bentConnector2">
                             <a:avLst/>
+                          </a:prstGeom>
+                          <a:ln>
+                            <a:headEnd type="triangle"/>
+                            <a:tailEnd type="triangle"/>
+                          </a:ln>
+                        </wps:spPr>
+                        <wps:style>
+                          <a:lnRef idx="1">
+                            <a:schemeClr val="dk1"/>
+                          </a:lnRef>
+                          <a:fillRef idx="0">
+                            <a:schemeClr val="dk1"/>
+                          </a:fillRef>
+                          <a:effectRef idx="0">
+                            <a:schemeClr val="dk1"/>
+                          </a:effectRef>
+                          <a:fontRef idx="minor">
+                            <a:schemeClr val="tx1"/>
+                          </a:fontRef>
+                        </wps:style>
+                        <wps:bodyPr/>
+                      </wps:wsp>
+                      <wps:wsp>
+                        <wps:cNvPr id="234" name="Rectangle 234"/>
+                        <wps:cNvSpPr/>
+                        <wps:spPr>
+                          <a:xfrm>
+                            <a:off x="1929778" y="1737867"/>
+                            <a:ext cx="1609725" cy="502920"/>
+                          </a:xfrm>
+                          <a:prstGeom prst="rect">
+                            <a:avLst/>
+                          </a:prstGeom>
+                        </wps:spPr>
+                        <wps:style>
+                          <a:lnRef idx="2">
+                            <a:schemeClr val="dk1"/>
+                          </a:lnRef>
+                          <a:fillRef idx="1">
+                            <a:schemeClr val="lt1"/>
+                          </a:fillRef>
+                          <a:effectRef idx="0">
+                            <a:schemeClr val="dk1"/>
+                          </a:effectRef>
+                          <a:fontRef idx="minor">
+                            <a:schemeClr val="dk1"/>
+                          </a:fontRef>
+                        </wps:style>
+                        <wps:txbx>
+                          <w:txbxContent>
+                            <w:p>
+                              <w:pPr>
+                                <w:pStyle w:val="NormalWeb"/>
+                                <w:spacing w:before="0" w:beforeAutospacing="0" w:after="160" w:afterAutospacing="0" w:line="252" w:lineRule="auto"/>
+                                <w:jc w:val="center"/>
+                              </w:pPr>
+                              <w:r>
+                                <w:rPr>
+                                  <w:rFonts w:eastAsia="Calibri"/>
+                                  <w:sz w:val="22"/>
+                                  <w:szCs w:val="22"/>
+                                </w:rPr>
+                                <w:t>Process Received Files</w:t>
+                              </w:r>
+                            </w:p>
+                          </w:txbxContent>
+                        </wps:txbx>
+                        <wps:bodyPr rot="0" spcFirstLastPara="0" vert="horz" wrap="square" lIns="91440" tIns="45720" rIns="91440" bIns="45720" numCol="1" spcCol="0" rtlCol="0" fromWordArt="0" anchor="ctr" anchorCtr="0" forceAA="0" compatLnSpc="1">
+                          <a:prstTxWarp prst="textNoShape">
+                            <a:avLst/>
+                          </a:prstTxWarp>
+                          <a:noAutofit/>
+                        </wps:bodyPr>
+                      </wps:wsp>
+                      <wps:wsp>
+                        <wps:cNvPr id="239" name="Elbow Connector 239"/>
+                        <wps:cNvCnPr>
+                          <a:stCxn id="234" idx="3"/>
+                        </wps:cNvCnPr>
+                        <wps:spPr>
+                          <a:xfrm>
+                            <a:off x="3539356" y="1989327"/>
+                            <a:ext cx="1269711" cy="4174406"/>
+                          </a:xfrm>
+                          <a:prstGeom prst="bentConnector2">
+                            <a:avLst/>
+                          </a:prstGeom>
+                          <a:ln>
+                            <a:headEnd type="triangle"/>
+                            <a:tailEnd type="triangle"/>
+                          </a:ln>
+                        </wps:spPr>
+                        <wps:style>
+                          <a:lnRef idx="1">
+                            <a:schemeClr val="dk1"/>
+                          </a:lnRef>
+                          <a:fillRef idx="0">
+                            <a:schemeClr val="dk1"/>
+                          </a:fillRef>
+                          <a:effectRef idx="0">
+                            <a:schemeClr val="dk1"/>
+                          </a:effectRef>
+                          <a:fontRef idx="minor">
+                            <a:schemeClr val="tx1"/>
+                          </a:fontRef>
+                        </wps:style>
+                        <wps:bodyPr/>
+                      </wps:wsp>
+                      <wps:wsp>
+                        <wps:cNvPr id="1" name="Elbow Connector 1"/>
+                        <wps:cNvCnPr>
+                          <a:endCxn id="18" idx="3"/>
+                        </wps:cNvCnPr>
+                        <wps:spPr>
+                          <a:xfrm rot="10800000">
+                            <a:off x="3576232" y="2652557"/>
+                            <a:ext cx="7991" cy="333"/>
+                          </a:xfrm>
+                          <a:prstGeom prst="bentConnector3">
+                            <a:avLst/>
+                          </a:prstGeom>
+                          <a:ln>
+                            <a:headEnd type="triangle"/>
+                            <a:tailEnd type="triangle"/>
+                          </a:ln>
+                        </wps:spPr>
+                        <wps:style>
+                          <a:lnRef idx="1">
+                            <a:schemeClr val="dk1"/>
+                          </a:lnRef>
+                          <a:fillRef idx="0">
+                            <a:schemeClr val="dk1"/>
+                          </a:fillRef>
+                          <a:effectRef idx="0">
+                            <a:schemeClr val="dk1"/>
+                          </a:effectRef>
+                          <a:fontRef idx="minor">
+                            <a:schemeClr val="tx1"/>
+                          </a:fontRef>
+                        </wps:style>
+                        <wps:bodyPr/>
+                      </wps:wsp>
+                      <wps:wsp>
+                        <wps:cNvPr id="8" name="Elbow Connector 8"/>
+                        <wps:cNvCnPr/>
+                        <wps:spPr>
+                          <a:xfrm rot="16200000" flipH="1">
+                            <a:off x="2435577" y="3818466"/>
+                            <a:ext cx="3550356" cy="1207911"/>
+                          </a:xfrm>
+                          <a:prstGeom prst="bentConnector3">
+                            <a:avLst>
+                              <a:gd name="adj1" fmla="val 552"/>
+                            </a:avLst>
                           </a:prstGeom>
                           <a:ln>
                             <a:headEnd type="triangle"/>
@@ -1642,7 +1711,7 @@
           </mc:Choice>
           <mc:Fallback>
             <w:pict>
-              <v:group id="Canvas 1" o:spid="_x0000_s1026" editas="canvas" style="width:538.2pt;height:605.65pt;mso-position-horizontal-relative:char;mso-position-vertical-relative:line" coordsize="68351,76917" o:gfxdata="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">
+              <v:group w14:anchorId="792505CD" id="Canvas 235" o:spid="_x0000_s1026" editas="canvas" style="width:538.2pt;height:605.65pt;mso-position-horizontal-relative:char;mso-position-vertical-relative:line" coordsize="68351,76917" o:gfxdata="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">
                 <v:shapetype id="_x0000_t75" coordsize="21600,21600" o:spt="75" o:preferrelative="t" path="m@4@5l@4@11@9@11@9@5xe" filled="f" stroked="f">
                   <v:stroke joinstyle="miter"/>
                   <v:formulas>
@@ -1666,7 +1735,7 @@
                   <v:fill o:detectmouseclick="t"/>
                   <v:path o:connecttype="none"/>
                 </v:shape>
-                <v:rect id="Rectangle 8" o:spid="_x0000_s1028" style="position:absolute;left:673;top:14859;width:7747;height:7104;visibility:visible;mso-wrap-style:square;v-text-anchor:middle" o:gfxdata="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" fillcolor="white [3201]" strokecolor="black [3200]" strokeweight="1pt">
+                <v:rect id="Rectangle 2" o:spid="_x0000_s1028" style="position:absolute;left:673;top:14859;width:7747;height:7104;visibility:visible;mso-wrap-style:square;v-text-anchor:middle" o:gfxdata="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" fillcolor="white [3201]" strokecolor="black [3200]" strokeweight="1pt">
                   <v:textbox>
                     <w:txbxContent>
                       <w:p>
@@ -1674,16 +1743,7 @@
                           <w:jc w:val="center"/>
                         </w:pPr>
                         <w:r>
-                          <w:t xml:space="preserve">Message </w:t>
-                        </w:r>
-                        <w:r>
-                          <w:t xml:space="preserve">&amp; Email </w:t>
-                        </w:r>
-                        <w:r>
-                          <w:t>Service</w:t>
-                        </w:r>
-                        <w:r>
-                          <w:t>s</w:t>
+                          <w:t>Message &amp; Email Services</w:t>
                         </w:r>
                       </w:p>
                     </w:txbxContent>
@@ -1692,7 +1752,7 @@
                 <v:shapetype id="_x0000_t132" coordsize="21600,21600" o:spt="132" path="m10800,qx,3391l,18209qy10800,21600,21600,18209l21600,3391qy10800,xem,3391nfqy10800,6782,21600,3391e">
                   <v:path o:extrusionok="f" gradientshapeok="t" o:connecttype="custom" o:connectlocs="10800,6782;10800,0;0,10800;10800,21600;21600,10800" o:connectangles="270,270,180,90,0" textboxrect="0,6782,21600,18209"/>
                 </v:shapetype>
-                <v:shape id="Flowchart: Magnetic Disk 9" o:spid="_x0000_s1029" type="#_x0000_t132" style="position:absolute;left:42099;top:70386;width:12446;height:5573;visibility:visible;mso-wrap-style:square;v-text-anchor:middle" o:gfxdata="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" fillcolor="white [3201]" strokecolor="black [3200]" strokeweight="1.75pt">
+                <v:shape id="Flowchart: Magnetic Disk 3" o:spid="_x0000_s1029" type="#_x0000_t132" style="position:absolute;left:42099;top:70386;width:12446;height:5573;visibility:visible;mso-wrap-style:square;v-text-anchor:middle" o:gfxdata="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" fillcolor="white [3201]" strokecolor="black [3200]" strokeweight="1.75pt">
                   <v:stroke dashstyle="3 1" joinstyle="miter"/>
                   <v:textbox>
                     <w:txbxContent>
@@ -1710,7 +1770,7 @@
                     </w:txbxContent>
                   </v:textbox>
                 </v:shape>
-                <v:rect id="Rectangle 13" o:spid="_x0000_s1030" style="position:absolute;left:40748;top:61991;width:14371;height:5700;visibility:visible;mso-wrap-style:square;v-text-anchor:middle" o:gfxdata="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" fillcolor="white [3201]" strokecolor="black [3200]" strokeweight="1.75pt">
+                <v:rect id="Rectangle 4" o:spid="_x0000_s1030" style="position:absolute;left:40805;top:62725;width:14371;height:5700;visibility:visible;mso-wrap-style:square;v-text-anchor:middle" o:gfxdata="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" fillcolor="white [3201]" strokecolor="black [3200]" strokeweight="1.75pt">
                   <v:stroke dashstyle="3 1"/>
                   <v:textbox>
                     <w:txbxContent>
@@ -1732,10 +1792,10 @@
                     </w:txbxContent>
                   </v:textbox>
                 </v:rect>
-                <v:line id="Straight Connector 15" o:spid="_x0000_s1031" style="position:absolute;visibility:visible;mso-wrap-style:square" from="1371,9932" to="66198,10098" o:connectortype="straight" o:gfxdata="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" strokecolor="black [3200]">
+                <v:line id="Straight Connector 5" o:spid="_x0000_s1031" style="position:absolute;visibility:visible;mso-wrap-style:square" from="1371,9932" to="66198,10098" o:connectortype="straight" o:gfxdata="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" strokecolor="black [3200]">
                   <v:stroke dashstyle="dash" joinstyle="miter"/>
                 </v:line>
-                <v:rect id="Rectangle 16" o:spid="_x0000_s1032" style="position:absolute;left:2028;top:7218;width:8894;height:2250;visibility:visible;mso-wrap-style:square;v-text-anchor:middle" o:gfxdata="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" fillcolor="white [3201]" stroked="f" strokeweight="1pt">
+                <v:rect id="Rectangle 6" o:spid="_x0000_s1032" style="position:absolute;left:2028;top:7218;width:8894;height:2250;visibility:visible;mso-wrap-style:square;v-text-anchor:middle" o:gfxdata="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" fillcolor="white [3201]" stroked="f" strokeweight="1pt">
                   <v:textbox>
                     <w:txbxContent>
                       <w:p>
@@ -1750,15 +1810,7 @@
                             <w:sz w:val="22"/>
                             <w:szCs w:val="22"/>
                           </w:rPr>
-                          <w:t>Brow</w:t>
-                        </w:r>
-                        <w:r>
-                          <w:rPr>
-                            <w:rFonts w:eastAsia="Calibri"/>
-                            <w:sz w:val="22"/>
-                            <w:szCs w:val="22"/>
-                          </w:rPr>
-                          <w:t>ser</w:t>
+                          <w:t>Browser</w:t>
                         </w:r>
                         <w:r>
                           <w:rPr>
@@ -1768,10 +1820,10 @@
                             <w:szCs w:val="22"/>
                           </w:rPr>
                           <w:drawing>
-                            <wp:inline distT="0" distB="0" distL="0" distR="0">
+                            <wp:inline distT="0" distB="0" distL="0" distR="0" wp14:anchorId="2E7EE8A1" wp14:editId="55AF2DF2">
                               <wp:extent cx="1188720" cy="58196"/>
                               <wp:effectExtent l="0" t="0" r="0" b="0"/>
-                              <wp:docPr id="240" name="Picture 240"/>
+                              <wp:docPr id="236" name="Picture 236"/>
                               <wp:cNvGraphicFramePr>
                                 <a:graphicFrameLocks xmlns:a="http://schemas.openxmlformats.org/drawingml/2006/main" noChangeAspect="1"/>
                               </wp:cNvGraphicFramePr>
@@ -1830,7 +1882,7 @@
                     </w:txbxContent>
                   </v:textbox>
                 </v:rect>
-                <v:rect id="Rectangle 17" o:spid="_x0000_s1033" style="position:absolute;left:1171;top:10539;width:10287;height:2598;visibility:visible;mso-wrap-style:square;v-text-anchor:middle" o:gfxdata="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" fillcolor="white [3201]" stroked="f" strokeweight="1pt">
+                <v:rect id="Rectangle 7" o:spid="_x0000_s1033" style="position:absolute;left:1171;top:10539;width:10287;height:2598;visibility:visible;mso-wrap-style:square;v-text-anchor:middle" o:gfxdata="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" fillcolor="white [3201]" stroked="f" strokeweight="1pt">
                   <v:textbox>
                     <w:txbxContent>
                       <w:p>
@@ -1845,22 +1897,14 @@
                             <w:sz w:val="22"/>
                             <w:szCs w:val="22"/>
                           </w:rPr>
-                          <w:t>Workflow</w:t>
-                        </w:r>
-                        <w:r>
-                          <w:rPr>
-                            <w:rFonts w:eastAsia="Calibri"/>
-                            <w:sz w:val="22"/>
-                            <w:szCs w:val="22"/>
-                          </w:rPr>
-                          <w:t>App</w:t>
+                          <w:t>WorkflowApp</w:t>
                         </w:r>
                       </w:p>
                       <w:p/>
                     </w:txbxContent>
                   </v:textbox>
                 </v:rect>
-                <v:rect id="Rectangle 34" o:spid="_x0000_s1034" style="position:absolute;left:53718;top:2286;width:10290;height:5791;visibility:visible;mso-wrap-style:square;v-text-anchor:middle" o:gfxdata="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" fillcolor="white [3201]" strokecolor="black [3200]" strokeweight="1.75pt">
+                <v:rect id="Rectangle 10" o:spid="_x0000_s1034" style="position:absolute;left:53718;top:2286;width:10290;height:5791;visibility:visible;mso-wrap-style:square;v-text-anchor:middle" o:gfxdata="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" fillcolor="white [3201]" strokecolor="black [3200]" strokeweight="1.75pt">
                   <v:stroke dashstyle="3 1"/>
                   <v:textbox>
                     <w:txbxContent>
@@ -1870,14 +1914,13 @@
                           <w:spacing w:before="0" w:beforeAutospacing="0" w:after="160" w:afterAutospacing="0" w:line="252" w:lineRule="auto"/>
                           <w:jc w:val="center"/>
                         </w:pPr>
-                        <w:proofErr w:type="spellStart"/>
                         <w:r>
                           <w:rPr>
                             <w:rFonts w:eastAsia="Calibri"/>
                             <w:sz w:val="22"/>
                             <w:szCs w:val="22"/>
                           </w:rPr>
-                          <w:t>Clent</w:t>
+                          <w:t>Cl</w:t>
                         </w:r>
                         <w:r>
                           <w:rPr>
@@ -1885,9 +1928,16 @@
                             <w:sz w:val="22"/>
                             <w:szCs w:val="22"/>
                           </w:rPr>
-                          <w:t>App</w:t>
+                          <w:t>i</w:t>
                         </w:r>
-                        <w:proofErr w:type="spellEnd"/>
+                        <w:r>
+                          <w:rPr>
+                            <w:rFonts w:eastAsia="Calibri"/>
+                            <w:sz w:val="22"/>
+                            <w:szCs w:val="22"/>
+                          </w:rPr>
+                          <w:t>entApp</w:t>
+                        </w:r>
                       </w:p>
                     </w:txbxContent>
                   </v:textbox>
@@ -1903,10 +1953,10 @@
                   </v:handles>
                   <o:lock v:ext="edit" shapetype="t"/>
                 </v:shapetype>
-                <v:shape id="Elbow Connector 57" o:spid="_x0000_s1035" type="#_x0000_t34" style="position:absolute;left:46780;top:68845;width:2695;height:388;rotation:90;flip:x;visibility:visible;mso-wrap-style:square" o:connectortype="elbow" o:gfxdata="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" strokecolor="black [3200]" strokeweight="1.5pt">
+                <v:shape id="Elbow Connector 11" o:spid="_x0000_s1035" type="#_x0000_t34" style="position:absolute;left:46780;top:68845;width:2695;height:388;rotation:90;flip:x;visibility:visible;mso-wrap-style:square" o:connectortype="elbow" o:gfxdata="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" strokecolor="black [3200]" strokeweight="1.5pt">
                   <v:stroke startarrow="block" endarrow="block"/>
                 </v:shape>
-                <v:rect id="Rectangle 35" o:spid="_x0000_s1036" style="position:absolute;left:4572;top:29366;width:9144;height:9132;visibility:visible;mso-wrap-style:square;v-text-anchor:middle" o:gfxdata="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" fillcolor="white [3201]" strokecolor="black [3200]" strokeweight="1pt">
+                <v:rect id="Rectangle 12" o:spid="_x0000_s1036" style="position:absolute;left:4572;top:29366;width:9144;height:9132;visibility:visible;mso-wrap-style:square;v-text-anchor:middle" o:gfxdata="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" fillcolor="white [3201]" strokecolor="black [3200]" strokeweight="1pt">
                   <v:textbox>
                     <w:txbxContent>
                       <w:p>
@@ -1921,29 +1971,13 @@
                             <w:sz w:val="22"/>
                             <w:szCs w:val="22"/>
                           </w:rPr>
-                          <w:t>Workflow</w:t>
-                        </w:r>
-                        <w:r>
-                          <w:rPr>
-                            <w:rFonts w:eastAsia="Calibri"/>
-                            <w:sz w:val="22"/>
-                            <w:szCs w:val="22"/>
-                          </w:rPr>
-                          <w:t xml:space="preserve"> </w:t>
-                        </w:r>
-                        <w:r>
-                          <w:rPr>
-                            <w:rFonts w:eastAsia="Calibri"/>
-                            <w:sz w:val="22"/>
-                            <w:szCs w:val="22"/>
-                          </w:rPr>
-                          <w:t>Manager</w:t>
+                          <w:t>Workflow Manager</w:t>
                         </w:r>
                       </w:p>
                     </w:txbxContent>
                   </v:textbox>
                 </v:rect>
-                <v:rect id="Rectangle 37" o:spid="_x0000_s1037" style="position:absolute;left:20368;top:50664;width:15567;height:4623;visibility:visible;mso-wrap-style:square;v-text-anchor:middle" o:gfxdata="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" fillcolor="white [3201]" strokecolor="black [3200]" strokeweight="1pt">
+                <v:rect id="Rectangle 14" o:spid="_x0000_s1037" style="position:absolute;left:20368;top:52809;width:15567;height:4623;visibility:visible;mso-wrap-style:square;v-text-anchor:middle" o:gfxdata="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" fillcolor="white [3201]" strokecolor="black [3200]" strokeweight="1pt">
                   <v:textbox>
                     <w:txbxContent>
                       <w:p>
@@ -1964,7 +1998,7 @@
                     </w:txbxContent>
                   </v:textbox>
                 </v:rect>
-                <v:rect id="Rectangle 39" o:spid="_x0000_s1038" style="position:absolute;left:19303;top:20311;width:15952;height:5090;visibility:visible;mso-wrap-style:square;v-text-anchor:middle" o:gfxdata="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" fillcolor="white [3201]" strokecolor="black [3200]" strokeweight="1pt">
+                <v:rect id="Rectangle 18" o:spid="_x0000_s1038" style="position:absolute;left:19811;top:23980;width:15952;height:5090;visibility:visible;mso-wrap-style:square;v-text-anchor:middle" o:gfxdata="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" fillcolor="white [3201]" strokecolor="black [3200]" strokeweight="1pt">
                   <v:textbox>
                     <w:txbxContent>
                       <w:p>
@@ -1979,29 +2013,13 @@
                             <w:sz w:val="22"/>
                             <w:szCs w:val="22"/>
                           </w:rPr>
-                          <w:t xml:space="preserve">Transcribe </w:t>
-                        </w:r>
-                        <w:r>
-                          <w:rPr>
-                            <w:rFonts w:eastAsia="Calibri"/>
-                            <w:sz w:val="22"/>
-                            <w:szCs w:val="22"/>
-                          </w:rPr>
-                          <w:t>Recording</w:t>
-                        </w:r>
-                        <w:r>
-                          <w:rPr>
-                            <w:rFonts w:eastAsia="Calibri"/>
-                            <w:sz w:val="22"/>
-                            <w:szCs w:val="22"/>
-                          </w:rPr>
-                          <w:t>s</w:t>
+                          <w:t>Transcribe Recordings</w:t>
                         </w:r>
                       </w:p>
                     </w:txbxContent>
                   </v:textbox>
                 </v:rect>
-                <v:rect id="Rectangle 40" o:spid="_x0000_s1039" style="position:absolute;left:19063;top:12938;width:16100;height:5033;visibility:visible;mso-wrap-style:square;v-text-anchor:middle" o:gfxdata="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" fillcolor="white [3201]" strokecolor="black [3200]" strokeweight="1pt">
+                <v:rect id="Rectangle 19" o:spid="_x0000_s1039" style="position:absolute;left:19515;top:11301;width:16100;height:5033;visibility:visible;mso-wrap-style:square;v-text-anchor:middle" o:gfxdata="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" fillcolor="white [3201]" strokecolor="black [3200]" strokeweight="1pt">
                   <v:textbox>
                     <w:txbxContent>
                       <w:p>
@@ -2021,37 +2039,13 @@
                             <w:sz w:val="22"/>
                             <w:szCs w:val="22"/>
                           </w:rPr>
-                          <w:t xml:space="preserve">Retrieve </w:t>
-                        </w:r>
-                        <w:r>
-                          <w:rPr>
-                            <w:rFonts w:eastAsia="Calibri"/>
-                            <w:sz w:val="22"/>
-                            <w:szCs w:val="22"/>
-                          </w:rPr>
-                          <w:t>Online</w:t>
-                        </w:r>
-                        <w:r>
-                          <w:rPr>
-                            <w:rFonts w:eastAsia="Calibri"/>
-                            <w:sz w:val="22"/>
-                            <w:szCs w:val="22"/>
-                          </w:rPr>
-                          <w:t xml:space="preserve"> </w:t>
-                        </w:r>
-                        <w:r>
-                          <w:rPr>
-                            <w:rFonts w:eastAsia="Calibri"/>
-                            <w:sz w:val="22"/>
-                            <w:szCs w:val="22"/>
-                          </w:rPr>
-                          <w:t>Files</w:t>
+                          <w:t>Retrieve Online Files</w:t>
                         </w:r>
                       </w:p>
                     </w:txbxContent>
                   </v:textbox>
                 </v:rect>
-                <v:rect id="Rectangle 41" o:spid="_x0000_s1040" style="position:absolute;left:19782;top:27862;width:15330;height:5672;visibility:visible;mso-wrap-style:square;v-text-anchor:middle" o:gfxdata="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" fillcolor="white [3201]" strokecolor="black [3200]" strokeweight="1pt">
+                <v:rect id="Rectangle 20" o:spid="_x0000_s1040" style="position:absolute;left:20234;top:31305;width:15329;height:5672;visibility:visible;mso-wrap-style:square;v-text-anchor:middle" o:gfxdata="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" fillcolor="white [3201]" strokecolor="black [3200]" strokeweight="1pt">
                   <v:textbox>
                     <w:txbxContent>
                       <w:p>
@@ -2066,40 +2060,16 @@
                             <w:sz w:val="22"/>
                             <w:szCs w:val="22"/>
                           </w:rPr>
-                          <w:t>Process</w:t>
-                        </w:r>
-                        <w:r>
-                          <w:rPr>
-                            <w:rFonts w:eastAsia="Calibri"/>
-                            <w:sz w:val="22"/>
-                            <w:szCs w:val="22"/>
-                          </w:rPr>
-                          <w:t xml:space="preserve"> </w:t>
-                        </w:r>
-                        <w:r>
-                          <w:rPr>
-                            <w:rFonts w:eastAsia="Calibri"/>
-                            <w:sz w:val="22"/>
-                            <w:szCs w:val="22"/>
-                          </w:rPr>
-                          <w:t>Transcript</w:t>
-                        </w:r>
-                        <w:r>
-                          <w:rPr>
-                            <w:rFonts w:eastAsia="Calibri"/>
-                            <w:sz w:val="22"/>
-                            <w:szCs w:val="22"/>
-                          </w:rPr>
-                          <w:t>s</w:t>
+                          <w:t>Process Transcripts</w:t>
                         </w:r>
                       </w:p>
                     </w:txbxContent>
                   </v:textbox>
                 </v:rect>
-                <v:line id="Straight Connector 21" o:spid="_x0000_s1041" style="position:absolute;visibility:visible;mso-wrap-style:square" from="1032,57567" to="65860,57732" o:connectortype="straight" o:gfxdata="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" strokecolor="black [3200]">
+                <v:line id="Straight Connector 22" o:spid="_x0000_s1041" style="position:absolute;visibility:visible;mso-wrap-style:square" from="581,59711" to="65408,59877" o:connectortype="straight" o:gfxdata="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" strokecolor="black [3200]">
                   <v:stroke dashstyle="dash" joinstyle="miter"/>
                 </v:line>
-                <v:rect id="Rectangle 88" o:spid="_x0000_s1042" style="position:absolute;left:671;top:54234;width:10758;height:2605;visibility:visible;mso-wrap-style:square;v-text-anchor:middle" o:gfxdata="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" fillcolor="white [3201]" stroked="f" strokeweight="1pt">
+                <v:rect id="Rectangle 23" o:spid="_x0000_s1042" style="position:absolute;left:445;top:56266;width:10759;height:2605;visibility:visible;mso-wrap-style:square;v-text-anchor:middle" o:gfxdata="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" fillcolor="white [3201]" stroked="f" strokeweight="1pt">
                   <v:textbox>
                     <w:txbxContent>
                       <w:p>
@@ -2120,7 +2090,7 @@
                     </w:txbxContent>
                   </v:textbox>
                 </v:rect>
-                <v:rect id="Rectangle 89" o:spid="_x0000_s1043" style="position:absolute;left:1072;top:58352;width:9370;height:2720;visibility:visible;mso-wrap-style:square;v-text-anchor:middle" o:gfxdata="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" fillcolor="white [3201]" stroked="f" strokeweight="1pt">
+                <v:rect id="Rectangle 24" o:spid="_x0000_s1043" style="position:absolute;left:1016;top:60497;width:9369;height:2720;visibility:visible;mso-wrap-style:square;v-text-anchor:middle" o:gfxdata="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" fillcolor="white [3201]" stroked="f" strokeweight="1pt">
                   <v:textbox>
                     <w:txbxContent>
                       <w:p>
@@ -2141,7 +2111,7 @@
                     </w:txbxContent>
                   </v:textbox>
                 </v:rect>
-                <v:rect id="Rectangle 90" o:spid="_x0000_s1044" style="position:absolute;left:20143;top:35778;width:15304;height:5031;visibility:visible;mso-wrap-style:square;v-text-anchor:middle" o:gfxdata="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" fillcolor="white [3201]" strokecolor="black [3200]" strokeweight="1pt">
+                <v:rect id="Rectangle 25" o:spid="_x0000_s1044" style="position:absolute;left:20199;top:39278;width:15304;height:5030;visibility:visible;mso-wrap-style:square;v-text-anchor:middle" o:gfxdata="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" fillcolor="white [3201]" strokecolor="black [3200]" strokeweight="1pt">
                   <v:textbox>
                     <w:txbxContent>
                       <w:p>
@@ -2162,7 +2132,7 @@
                     </w:txbxContent>
                   </v:textbox>
                 </v:rect>
-                <v:rect id="Rectangle 91" o:spid="_x0000_s1045" style="position:absolute;left:19974;top:43004;width:16100;height:5031;visibility:visible;mso-wrap-style:square;v-text-anchor:middle" o:gfxdata="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" fillcolor="white [3201]" strokecolor="black [3200]" strokeweight="1pt">
+                <v:rect id="Rectangle 26" o:spid="_x0000_s1045" style="position:absolute;left:19974;top:46108;width:16100;height:5031;visibility:visible;mso-wrap-style:square;v-text-anchor:middle" o:gfxdata="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" fillcolor="white [3201]" strokecolor="black [3200]" strokeweight="1pt">
                   <v:textbox>
                     <w:txbxContent>
                       <w:p>
@@ -2188,43 +2158,40 @@
                   <v:path arrowok="t" fillok="f" o:connecttype="none"/>
                   <o:lock v:ext="edit" shapetype="t"/>
                 </v:shapetype>
-                <v:shape id="Elbow Connector 93" o:spid="_x0000_s1046" type="#_x0000_t33" style="position:absolute;left:9143;top:15455;width:9919;height:13911;rotation:180;flip:y;visibility:visible;mso-wrap-style:square" o:connectortype="elbow" o:gfxdata="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" strokecolor="black [3200]" strokeweight=".5pt">
+                <v:shape id="Elbow Connector 27" o:spid="_x0000_s1046" type="#_x0000_t33" style="position:absolute;left:9144;top:13818;width:10371;height:15548;rotation:180;flip:y;visibility:visible;mso-wrap-style:square" o:connectortype="elbow" o:gfxdata="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" strokecolor="black [3200]" strokeweight=".5pt">
                   <v:stroke startarrow="block" endarrow="block"/>
                 </v:shape>
-                <v:shape id="Elbow Connector 94" o:spid="_x0000_s1047" type="#_x0000_t33" style="position:absolute;left:9143;top:22856;width:10159;height:6510;rotation:180;flip:y;visibility:visible;mso-wrap-style:square" o:connectortype="elbow" o:gfxdata="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" strokecolor="black [3200]" strokeweight=".5pt">
+                <v:shape id="Elbow Connector 28" o:spid="_x0000_s1047" type="#_x0000_t33" style="position:absolute;left:9144;top:26525;width:10667;height:2841;rotation:180;flip:y;visibility:visible;mso-wrap-style:square" o:connectortype="elbow" o:gfxdata="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" strokecolor="black [3200]" strokeweight=".5pt">
                   <v:stroke startarrow="block" endarrow="block"/>
                 </v:shape>
-                <v:shape id="Elbow Connector 95" o:spid="_x0000_s1048" type="#_x0000_t34" style="position:absolute;left:13715;top:30698;width:6066;height:3234;rotation:180;flip:y;visibility:visible;mso-wrap-style:square" o:connectortype="elbow" o:gfxdata="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" strokecolor="black [3200]" strokeweight=".5pt">
+                <v:shape id="Elbow Connector 29" o:spid="_x0000_s1048" type="#_x0000_t34" style="position:absolute;left:13716;top:33932;width:6518;height:209;rotation:180;visibility:visible;mso-wrap-style:square" o:connectortype="elbow" o:gfxdata="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" strokecolor="black [3200]" strokeweight=".5pt">
                   <v:stroke startarrow="block" endarrow="block"/>
                 </v:shape>
-                <v:shape id="Elbow Connector 192" o:spid="_x0000_s1049" type="#_x0000_t34" style="position:absolute;left:13716;top:33932;width:6427;height:4361;rotation:180;visibility:visible;mso-wrap-style:square" o:connectortype="elbow" o:gfxdata="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" strokecolor="black [3200]" strokeweight=".5pt">
+                <v:shape id="Elbow Connector 30" o:spid="_x0000_s1049" type="#_x0000_t34" style="position:absolute;left:13716;top:33932;width:6483;height:7861;rotation:180;visibility:visible;mso-wrap-style:square" o:connectortype="elbow" o:gfxdata="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" strokecolor="black [3200]" strokeweight=".5pt">
                   <v:stroke startarrow="block" endarrow="block"/>
                 </v:shape>
-                <v:shape id="Elbow Connector 193" o:spid="_x0000_s1050" type="#_x0000_t33" style="position:absolute;left:9144;top:38498;width:10830;height:7021;rotation:180;visibility:visible;mso-wrap-style:square" o:connectortype="elbow" o:gfxdata="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" strokecolor="black [3200]" strokeweight=".5pt">
+                <v:shape id="Elbow Connector 31" o:spid="_x0000_s1050" type="#_x0000_t33" style="position:absolute;left:9144;top:38498;width:10830;height:10126;rotation:180;visibility:visible;mso-wrap-style:square" o:connectortype="elbow" o:gfxdata="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" strokecolor="black [3200]" strokeweight=".5pt">
                   <v:stroke startarrow="block" endarrow="block"/>
                 </v:shape>
-                <v:shape id="Elbow Connector 194" o:spid="_x0000_s1051" type="#_x0000_t33" style="position:absolute;left:9143;top:38498;width:11224;height:14478;rotation:180;visibility:visible;mso-wrap-style:square" o:connectortype="elbow" o:gfxdata="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" strokecolor="black [3200]" strokeweight=".5pt">
+                <v:shape id="Elbow Connector 224" o:spid="_x0000_s1051" type="#_x0000_t33" style="position:absolute;left:9144;top:38498;width:11224;height:16622;rotation:180;visibility:visible;mso-wrap-style:square" o:connectortype="elbow" o:gfxdata="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" strokecolor="black [3200]" strokeweight=".5pt">
                   <v:stroke startarrow="block" endarrow="block"/>
                 </v:shape>
-                <v:shape id="Elbow Connector 196" o:spid="_x0000_s1052" type="#_x0000_t33" style="position:absolute;left:35162;top:15455;width:13156;height:46267;visibility:visible;mso-wrap-style:square" o:connectortype="elbow" o:gfxdata="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" strokecolor="black [3200]" strokeweight=".5pt">
+                <v:shape id="Elbow Connector 225" o:spid="_x0000_s1052" type="#_x0000_t33" style="position:absolute;left:34767;top:13818;width:13156;height:46267;visibility:visible;mso-wrap-style:square" o:connectortype="elbow" o:gfxdata="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" strokecolor="black [3200]" strokeweight=".5pt">
                   <v:stroke startarrow="block" endarrow="block"/>
                 </v:shape>
-                <v:shape id="Elbow Connector 197" o:spid="_x0000_s1053" type="#_x0000_t34" style="position:absolute;left:22278;top:35678;width:39066;height:13019;rotation:90;flip:x;visibility:visible;mso-wrap-style:square" o:connectortype="elbow" o:gfxdata="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" adj="196" strokecolor="black [3200]" strokeweight=".5pt">
+                <v:shape id="Elbow Connector 227" o:spid="_x0000_s1053" type="#_x0000_t33" style="position:absolute;left:35563;top:34141;width:12371;height:27850;visibility:visible;mso-wrap-style:square" o:connectortype="elbow" o:gfxdata="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" strokecolor="black [3200]" strokeweight=".5pt">
                   <v:stroke startarrow="block" endarrow="block"/>
                 </v:shape>
-                <v:shape id="Elbow Connector 198" o:spid="_x0000_s1054" type="#_x0000_t33" style="position:absolute;left:35110;top:30698;width:12822;height:31293;visibility:visible;mso-wrap-style:square" o:connectortype="elbow" o:gfxdata="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" strokecolor="black [3200]" strokeweight=".5pt">
+                <v:shape id="Elbow Connector 228" o:spid="_x0000_s1054" type="#_x0000_t34" style="position:absolute;left:31336;top:45561;width:20859;height:12648;rotation:90;flip:x;visibility:visible;mso-wrap-style:square" o:connectortype="elbow" o:gfxdata="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" adj="-15" strokecolor="black [3200]" strokeweight=".5pt">
                   <v:stroke startarrow="block" endarrow="block"/>
                 </v:shape>
-                <v:shape id="Elbow Connector 199" o:spid="_x0000_s1055" type="#_x0000_t34" style="position:absolute;left:29972;top:43765;width:23429;height:12486;rotation:90;flip:x;visibility:visible;mso-wrap-style:square" o:connectortype="elbow" o:gfxdata="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" adj="-13" strokecolor="black [3200]" strokeweight=".5pt">
+                <v:shape id="Elbow Connector 229" o:spid="_x0000_s1055" type="#_x0000_t34" style="position:absolute;left:35038;top:49657;width:14085;height:12019;rotation:90;flip:x;visibility:visible;mso-wrap-style:square" o:connectortype="elbow" o:gfxdata="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" adj="324" strokecolor="black [3200]" strokeweight=".5pt">
                   <v:stroke startarrow="block" endarrow="block"/>
                 </v:shape>
-                <v:shape id="Elbow Connector 200" o:spid="_x0000_s1056" type="#_x0000_t33" style="position:absolute;left:36073;top:45519;width:11859;height:16203;visibility:visible;mso-wrap-style:square" o:connectortype="elbow" o:gfxdata="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" strokecolor="black [3200]" strokeweight=".5pt">
+                <v:shape id="Elbow Connector 230" o:spid="_x0000_s1056" type="#_x0000_t34" style="position:absolute;left:35934;top:54671;width:12269;height:7248;visibility:visible;mso-wrap-style:square" o:connectortype="elbow" o:gfxdata="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" adj="21032" strokecolor="black [3200]" strokeweight=".5pt">
                   <v:stroke startarrow="block" endarrow="block"/>
                 </v:shape>
-                <v:shape id="Elbow Connector 201" o:spid="_x0000_s1057" type="#_x0000_t33" style="position:absolute;left:35935;top:53034;width:11999;height:9015;visibility:visible;mso-wrap-style:square" o:connectortype="elbow" o:gfxdata="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" strokecolor="black [3200]" strokeweight=".5pt">
-                  <v:stroke startarrow="block" endarrow="block"/>
-                </v:shape>
-                <v:rect id="Rectangle 145" o:spid="_x0000_s1058" style="position:absolute;left:53990;top:13716;width:10015;height:5058;visibility:visible;mso-wrap-style:square;v-text-anchor:middle" o:gfxdata="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" fillcolor="white [3201]" strokecolor="black [3200]" strokeweight="1.75pt">
+                <v:rect id="Rectangle 231" o:spid="_x0000_s1057" style="position:absolute;left:53990;top:13716;width:10015;height:5058;visibility:visible;mso-wrap-style:square;v-text-anchor:middle" o:gfxdata="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" fillcolor="white [3201]" strokecolor="black [3200]" strokeweight="1.75pt">
                   <v:stroke dashstyle="3 1"/>
                   <v:textbox>
                     <w:txbxContent>
@@ -2246,10 +2213,40 @@
                     </w:txbxContent>
                   </v:textbox>
                 </v:rect>
-                <v:shape id="Elbow Connector 241" o:spid="_x0000_s1059" type="#_x0000_t34" style="position:absolute;left:56329;top:10608;width:5638;height:576;rotation:90;flip:x;visibility:visible;mso-wrap-style:square" o:connectortype="elbow" o:gfxdata="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" strokecolor="black [3200]" strokeweight=".5pt">
+                <v:shape id="Elbow Connector 232" o:spid="_x0000_s1058" type="#_x0000_t34" style="position:absolute;left:56329;top:10608;width:5638;height:576;rotation:90;flip:x;visibility:visible;mso-wrap-style:square" o:connectortype="elbow" o:gfxdata="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" strokecolor="black [3200]" strokeweight=".5pt">
                   <v:stroke startarrow="block" endarrow="block"/>
                 </v:shape>
-                <v:shape id="Elbow Connector 242" o:spid="_x0000_s1060" type="#_x0000_t33" style="position:absolute;left:34022;top:39868;width:46068;height:3878;rotation:90;visibility:visible;mso-wrap-style:square" o:connectortype="elbow" o:gfxdata="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" strokecolor="black [3200]" strokeweight=".5pt">
+                <v:shape id="Elbow Connector 233" o:spid="_x0000_s1059" type="#_x0000_t33" style="position:absolute;left:34022;top:39868;width:46068;height:3878;rotation:90;visibility:visible;mso-wrap-style:square" o:connectortype="elbow" o:gfxdata="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" strokecolor="black [3200]" strokeweight=".5pt">
+                  <v:stroke startarrow="block" endarrow="block"/>
+                </v:shape>
+                <v:rect id="Rectangle 234" o:spid="_x0000_s1060" style="position:absolute;left:19297;top:17378;width:16098;height:5029;visibility:visible;mso-wrap-style:square;v-text-anchor:middle" o:gfxdata="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" fillcolor="white [3201]" strokecolor="black [3200]" strokeweight="1pt">
+                  <v:textbox>
+                    <w:txbxContent>
+                      <w:p>
+                        <w:pPr>
+                          <w:pStyle w:val="NormalWeb"/>
+                          <w:spacing w:before="0" w:beforeAutospacing="0" w:after="160" w:afterAutospacing="0" w:line="252" w:lineRule="auto"/>
+                          <w:jc w:val="center"/>
+                        </w:pPr>
+                        <w:r>
+                          <w:rPr>
+                            <w:rFonts w:eastAsia="Calibri"/>
+                            <w:sz w:val="22"/>
+                            <w:szCs w:val="22"/>
+                          </w:rPr>
+                          <w:t>Process Received Files</w:t>
+                        </w:r>
+                      </w:p>
+                    </w:txbxContent>
+                  </v:textbox>
+                </v:rect>
+                <v:shape id="Elbow Connector 239" o:spid="_x0000_s1061" type="#_x0000_t33" style="position:absolute;left:35393;top:19893;width:12697;height:41744;visibility:visible;mso-wrap-style:square" o:connectortype="elbow" o:gfxdata="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" strokecolor="black [3200]" strokeweight=".5pt">
+                  <v:stroke startarrow="block" endarrow="block"/>
+                </v:shape>
+                <v:shape id="Elbow Connector 1" o:spid="_x0000_s1062" type="#_x0000_t34" style="position:absolute;left:35762;top:26525;width:80;height:3;rotation:180;visibility:visible;mso-wrap-style:square" o:connectortype="elbow" o:gfxdata="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" strokecolor="black [3200]" strokeweight=".5pt">
+                  <v:stroke startarrow="block" endarrow="block"/>
+                </v:shape>
+                <v:shape id="Elbow Connector 8" o:spid="_x0000_s1063" type="#_x0000_t34" style="position:absolute;left:24355;top:38184;width:35504;height:12080;rotation:90;flip:x;visibility:visible;mso-wrap-style:square" o:connectortype="elbow" o:gfxdata="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" adj="119" strokecolor="black [3200]" strokeweight=".5pt">
                   <v:stroke startarrow="block" endarrow="block"/>
                 </v:shape>
                 <w10:anchorlock/>
@@ -2258,6 +2255,7 @@
           </mc:Fallback>
         </mc:AlternateContent>
       </w:r>
+      <w:bookmarkStart w:id="0" w:name="_GoBack"/>
       <w:bookmarkEnd w:id="0"/>
     </w:p>
     <w:sectPr>

</xml_diff>